<commit_message>
That's good. We'll deal with that.
</commit_message>
<xml_diff>
--- a/ReadMe.docx
+++ b/ReadMe.docx
@@ -227,12 +227,14 @@
         </w:rPr>
         <w:t xml:space="preserve">ספריית </w:t>
       </w:r>
+      <w:proofErr w:type="spellStart"/>
       <w:r>
         <w:rPr>
           <w:lang w:val="en-US"/>
         </w:rPr>
         <w:t>Numpy</w:t>
       </w:r>
+      <w:proofErr w:type="spellEnd"/>
       <w:r>
         <w:rPr>
           <w:rFonts w:hint="cs"/>
@@ -305,15 +307,51 @@
           <w:rtl/>
           <w:lang w:val="en-US"/>
         </w:rPr>
-        <w:t xml:space="preserve"> כלומר את מימדי המערך, תוך שמירה על הסדר של האיברים</w:t>
-      </w:r>
-      <w:r>
-        <w:rPr>
-          <w:rFonts w:hint="cs"/>
-          <w:rtl/>
-          <w:lang w:val="en-US"/>
-        </w:rPr>
-        <w:t xml:space="preserve"> מהמימד הראשון לאחרון.</w:t>
+        <w:t xml:space="preserve"> כלומר את </w:t>
+      </w:r>
+      <w:proofErr w:type="spellStart"/>
+      <w:r>
+        <w:rPr>
+          <w:rFonts w:hint="cs"/>
+          <w:rtl/>
+          <w:lang w:val="en-US"/>
+        </w:rPr>
+        <w:t>מימדי</w:t>
+      </w:r>
+      <w:proofErr w:type="spellEnd"/>
+      <w:r>
+        <w:rPr>
+          <w:rFonts w:hint="cs"/>
+          <w:rtl/>
+          <w:lang w:val="en-US"/>
+        </w:rPr>
+        <w:t xml:space="preserve"> המערך, תוך שמירה על הסדר של האיברים</w:t>
+      </w:r>
+      <w:r>
+        <w:rPr>
+          <w:rFonts w:hint="cs"/>
+          <w:rtl/>
+          <w:lang w:val="en-US"/>
+        </w:rPr>
+        <w:t xml:space="preserve"> </w:t>
+      </w:r>
+      <w:proofErr w:type="spellStart"/>
+      <w:r>
+        <w:rPr>
+          <w:rFonts w:hint="cs"/>
+          <w:rtl/>
+          <w:lang w:val="en-US"/>
+        </w:rPr>
+        <w:t>מהמימד</w:t>
+      </w:r>
+      <w:proofErr w:type="spellEnd"/>
+      <w:r>
+        <w:rPr>
+          <w:rFonts w:hint="cs"/>
+          <w:rtl/>
+          <w:lang w:val="en-US"/>
+        </w:rPr>
+        <w:t xml:space="preserve"> הראשון לאחרון.</w:t>
       </w:r>
     </w:p>
     <w:p>
@@ -334,12 +372,28 @@
         </w:rPr>
         <w:t xml:space="preserve">מעבר לכך, עוד זוג פונקציות שנעשה בהן שימוש הוא </w:t>
       </w:r>
-      <w:r>
-        <w:rPr>
-          <w:lang w:val="en-US"/>
-        </w:rPr>
-        <w:t>numpy.packbits, numpy.unpackbits</w:t>
-      </w:r>
+      <w:proofErr w:type="spellStart"/>
+      <w:r>
+        <w:rPr>
+          <w:lang w:val="en-US"/>
+        </w:rPr>
+        <w:t>numpy.packbits</w:t>
+      </w:r>
+      <w:proofErr w:type="spellEnd"/>
+      <w:r>
+        <w:rPr>
+          <w:lang w:val="en-US"/>
+        </w:rPr>
+        <w:t xml:space="preserve">, </w:t>
+      </w:r>
+      <w:proofErr w:type="spellStart"/>
+      <w:r>
+        <w:rPr>
+          <w:lang w:val="en-US"/>
+        </w:rPr>
+        <w:t>numpy.unpackbits</w:t>
+      </w:r>
+      <w:proofErr w:type="spellEnd"/>
       <w:r>
         <w:rPr>
           <w:rFonts w:hint="cs"/>
@@ -534,46 +588,36 @@
         <w:spacing w:line="360" w:lineRule="auto"/>
         <w:ind w:left="60"/>
         <w:rPr>
-          <w:rFonts w:hint="cs"/>
-          <w:rtl/>
-          <w:lang w:val="en-US"/>
-        </w:rPr>
-      </w:pPr>
-      <w:r>
-        <w:rPr>
-          <w:rFonts w:hint="cs"/>
-          <w:rtl/>
-          <w:lang w:val="en-US"/>
-        </w:rPr>
-        <w:t>ל-</w:t>
-      </w:r>
-      <w:r>
-        <w:rPr>
-          <w:lang w:val="en-US"/>
-        </w:rPr>
-        <w:t>Command Line Interface</w:t>
-      </w:r>
-      <w:r>
-        <w:rPr>
-          <w:rFonts w:hint="cs"/>
-          <w:rtl/>
-          <w:lang w:val="en-US"/>
-        </w:rPr>
-        <w:t xml:space="preserve"> נעזרתי בספריית </w:t>
-      </w:r>
-      <w:r>
-        <w:rPr>
-          <w:lang w:val="en-US"/>
-        </w:rPr>
-        <w:t>argparse</w:t>
-      </w:r>
-      <w:r>
-        <w:rPr>
-          <w:rFonts w:hint="cs"/>
-          <w:rtl/>
-          <w:lang w:val="en-US"/>
-        </w:rPr>
-        <w:t xml:space="preserve"> הסטנדרטית של פייתון.</w:t>
+          <w:u w:val="single"/>
+          <w:rtl/>
+          <w:lang w:val="en-US"/>
+        </w:rPr>
+      </w:pPr>
+      <w:r>
+        <w:rPr>
+          <w:rFonts w:hint="cs"/>
+          <w:u w:val="single"/>
+          <w:rtl/>
+          <w:lang w:val="en-US"/>
+        </w:rPr>
+        <w:t xml:space="preserve">חלק א׳ </w:t>
+      </w:r>
+      <w:r>
+        <w:rPr>
+          <w:u w:val="single"/>
+          <w:rtl/>
+          <w:lang w:val="en-US"/>
+        </w:rPr>
+        <w:t>–</w:t>
+      </w:r>
+      <w:r>
+        <w:rPr>
+          <w:rFonts w:hint="cs"/>
+          <w:u w:val="single"/>
+          <w:rtl/>
+          <w:lang w:val="en-US"/>
+        </w:rPr>
+        <w:t xml:space="preserve"> הצפנה</w:t>
       </w:r>
     </w:p>
     <w:p>
@@ -582,23 +626,21 @@
         <w:spacing w:line="360" w:lineRule="auto"/>
         <w:ind w:left="60"/>
         <w:rPr>
-          <w:u w:val="single"/>
-          <w:rtl/>
-          <w:lang w:val="en-US"/>
-        </w:rPr>
-      </w:pPr>
-      <w:r>
-        <w:rPr>
-          <w:rFonts w:hint="cs"/>
-          <w:u w:val="single"/>
-          <w:rtl/>
-          <w:lang w:val="en-US"/>
-        </w:rPr>
-        <w:t xml:space="preserve">חלק א׳ </w:t>
-      </w:r>
-      <w:r>
-        <w:rPr>
-          <w:u w:val="single"/>
+          <w:rFonts w:hint="cs"/>
+          <w:rtl/>
+          <w:lang w:val="en-US"/>
+        </w:rPr>
+      </w:pPr>
+      <w:r>
+        <w:rPr>
+          <w:rFonts w:hint="cs"/>
+          <w:rtl/>
+          <w:lang w:val="en-US"/>
+        </w:rPr>
+        <w:t xml:space="preserve">אעיר כי חלק א׳ נעשה במודעות למהות חלק ב׳ </w:t>
+      </w:r>
+      <w:r>
+        <w:rPr>
           <w:rtl/>
           <w:lang w:val="en-US"/>
         </w:rPr>
@@ -607,11 +649,36 @@
       <w:r>
         <w:rPr>
           <w:rFonts w:hint="cs"/>
-          <w:u w:val="single"/>
-          <w:rtl/>
-          <w:lang w:val="en-US"/>
-        </w:rPr>
-        <w:t xml:space="preserve"> הצפנה</w:t>
+          <w:rtl/>
+          <w:lang w:val="en-US"/>
+        </w:rPr>
+        <w:t xml:space="preserve"> ולמעשה חלק ב׳ יכול לשמש כמפענח של חלק א׳. לפיכך, שמרתי את הסיביות לתוך ערכי הפיקסלים בצורה רציפה, דהיינו, תו ראשון בפיקסלים 0-7, תו שני בפיקסלים 8-15, </w:t>
+      </w:r>
+      <w:proofErr w:type="spellStart"/>
+      <w:r>
+        <w:rPr>
+          <w:rFonts w:hint="cs"/>
+          <w:rtl/>
+          <w:lang w:val="en-US"/>
+        </w:rPr>
+        <w:t>וכו</w:t>
+      </w:r>
+      <w:proofErr w:type="spellEnd"/>
+      <w:r>
+        <w:rPr>
+          <w:rFonts w:hint="cs"/>
+          <w:rtl/>
+          <w:lang w:val="en-US"/>
+        </w:rPr>
+        <w:t>׳.</w:t>
+      </w:r>
+      <w:r>
+        <w:rPr>
+          <w:rFonts w:hint="cs"/>
+          <w:rtl/>
+          <w:lang w:val="en-US"/>
+        </w:rPr>
+        <w:t xml:space="preserve"> </w:t>
       </w:r>
     </w:p>
     <w:p>
@@ -630,22 +697,23 @@
           <w:rtl/>
           <w:lang w:val="en-US"/>
         </w:rPr>
-        <w:t xml:space="preserve">אעיר כי חלק א׳ נעשה במודעות למהות חלק ב׳ </w:t>
-      </w:r>
-      <w:r>
-        <w:rPr>
-          <w:rtl/>
-          <w:lang w:val="en-US"/>
-        </w:rPr>
-        <w:t>–</w:t>
-      </w:r>
-      <w:r>
-        <w:rPr>
-          <w:rFonts w:hint="cs"/>
-          <w:rtl/>
-          <w:lang w:val="en-US"/>
-        </w:rPr>
-        <w:t xml:space="preserve"> ולמעשה חלק ב׳ יכול לשמש כמפענח של חלק א׳. לפיכך, שמרתי את הסיביות לתוך ערכי הפיקסלים בצורה רציפה, דהיינו, תו ראשון בפיקסלים 0-7, תו שני בפיקסלים 8-15, וכו׳.</w:t>
+        <w:t>להרצת התוכנית:</w:t>
+      </w:r>
+    </w:p>
+    <w:p>
+      <w:pPr>
+        <w:spacing w:line="360" w:lineRule="auto"/>
+        <w:ind w:left="60"/>
+        <w:rPr>
+          <w:rtl/>
+          <w:lang w:val="en-US"/>
+        </w:rPr>
+      </w:pPr>
+      <w:r>
+        <w:rPr>
+          <w:lang w:val="en-US"/>
+        </w:rPr>
+        <w:t>python steg_hide.py &lt;PATH_TO_IMAGE&gt; “&lt;MESSAGE&gt;”</w:t>
       </w:r>
     </w:p>
     <w:p>
@@ -654,33 +722,42 @@
         <w:spacing w:line="360" w:lineRule="auto"/>
         <w:ind w:left="60"/>
         <w:rPr>
-          <w:rtl/>
-          <w:lang w:val="en-US"/>
-        </w:rPr>
-      </w:pPr>
-      <w:r>
-        <w:rPr>
-          <w:rFonts w:hint="cs"/>
-          <w:rtl/>
-          <w:lang w:val="en-US"/>
-        </w:rPr>
-        <w:t>להרצת התוכנית:</w:t>
-      </w:r>
-    </w:p>
-    <w:p>
-      <w:pPr>
-        <w:spacing w:line="360" w:lineRule="auto"/>
-        <w:ind w:left="60"/>
-        <w:rPr>
-          <w:rtl/>
-          <w:lang w:val="en-US"/>
-        </w:rPr>
-      </w:pPr>
-      <w:r>
-        <w:rPr>
-          <w:lang w:val="en-US"/>
-        </w:rPr>
-        <w:t>python steg_hide.py &lt;PATH_TO_IMAGE&gt; “&lt;MESSAGE&gt;”</w:t>
+          <w:lang w:val="en-US"/>
+        </w:rPr>
+      </w:pPr>
+      <w:r>
+        <w:rPr>
+          <w:rFonts w:hint="cs"/>
+          <w:rtl/>
+          <w:lang w:val="en-US"/>
+        </w:rPr>
+        <w:t>התוכנית שומרת את התוצאה לאותה תיקייה, עם אותו שם קובץ, בהחלפת הסיומת ל-</w:t>
+      </w:r>
+      <w:r>
+        <w:rPr>
+          <w:lang w:val="en-US"/>
+        </w:rPr>
+        <w:t>_hid</w:t>
+      </w:r>
+      <w:r>
+        <w:rPr>
+          <w:lang w:val="en-US"/>
+        </w:rPr>
+        <w:t>d</w:t>
+      </w:r>
+      <w:r>
+        <w:rPr>
+          <w:lang w:val="en-US"/>
+        </w:rPr>
+        <w:t>en.png</w:t>
+      </w:r>
+      <w:r>
+        <w:rPr>
+          <w:rFonts w:hint="cs"/>
+          <w:rtl/>
+          <w:lang w:val="en-US"/>
+        </w:rPr>
+        <w:t>.</w:t>
       </w:r>
     </w:p>
     <w:p>
@@ -689,42 +766,89 @@
         <w:spacing w:line="360" w:lineRule="auto"/>
         <w:ind w:left="60"/>
         <w:rPr>
-          <w:lang w:val="en-US"/>
-        </w:rPr>
-      </w:pPr>
-      <w:r>
-        <w:rPr>
-          <w:rFonts w:hint="cs"/>
-          <w:rtl/>
-          <w:lang w:val="en-US"/>
-        </w:rPr>
-        <w:t>התוכנית שומרת את התוצאה לאותה תיקייה, עם אותו שם קובץ, בהחלפת הסיומת ל-</w:t>
-      </w:r>
-      <w:r>
-        <w:rPr>
-          <w:lang w:val="en-US"/>
-        </w:rPr>
-        <w:t>_hid</w:t>
-      </w:r>
-      <w:r>
-        <w:rPr>
-          <w:lang w:val="en-US"/>
-        </w:rPr>
-        <w:t>d</w:t>
-      </w:r>
-      <w:r>
-        <w:rPr>
-          <w:lang w:val="en-US"/>
-        </w:rPr>
-        <w:t>en.png</w:t>
-      </w:r>
-      <w:r>
-        <w:rPr>
-          <w:rFonts w:hint="cs"/>
-          <w:rtl/>
-          <w:lang w:val="en-US"/>
-        </w:rPr>
-        <w:t>.</w:t>
+          <w:rtl/>
+          <w:lang w:val="en-US"/>
+        </w:rPr>
+      </w:pPr>
+      <w:r>
+        <w:rPr>
+          <w:rFonts w:hint="cs"/>
+          <w:rtl/>
+          <w:lang w:val="en-US"/>
+        </w:rPr>
+        <w:t xml:space="preserve">דוגמה לתמונה שבה מוסתר </w:t>
+      </w:r>
+      <w:r>
+        <w:rPr>
+          <w:rFonts w:hint="cs"/>
+          <w:rtl/>
+          <w:lang w:val="en-US"/>
+        </w:rPr>
+        <w:t xml:space="preserve">המסר </w:t>
+      </w:r>
+      <w:r>
+        <w:rPr>
+          <w:lang w:val="en-US"/>
+        </w:rPr>
+        <w:t>“</w:t>
+      </w:r>
+      <w:r>
+        <w:rPr>
+          <w:lang w:val="en-US"/>
+        </w:rPr>
+        <w:t xml:space="preserve">Hello, World! My Name is </w:t>
+      </w:r>
+      <w:proofErr w:type="spellStart"/>
+      <w:r>
+        <w:rPr>
+          <w:lang w:val="en-US"/>
+        </w:rPr>
+        <w:t>aviv</w:t>
+      </w:r>
+      <w:proofErr w:type="spellEnd"/>
+      <w:r>
+        <w:rPr>
+          <w:lang w:val="en-US"/>
+        </w:rPr>
+        <w:t xml:space="preserve"> and I am going to do something very simple today. I am going to write a long message and I hope my code will be able to find it quickly and safely.</w:t>
+      </w:r>
+      <w:r>
+        <w:rPr>
+          <w:lang w:val="en-US"/>
+        </w:rPr>
+        <w:t>”</w:t>
+      </w:r>
+      <w:r>
+        <w:rPr>
+          <w:rFonts w:hint="cs"/>
+          <w:rtl/>
+          <w:lang w:val="en-US"/>
+        </w:rPr>
+        <w:t>, לפני ואחר</w:t>
+      </w:r>
+      <w:r>
+        <w:rPr>
+          <w:rFonts w:hint="cs"/>
+          <w:rtl/>
+          <w:lang w:val="en-US"/>
+        </w:rPr>
+        <w:t>י</w:t>
+      </w:r>
+      <w:r>
+        <w:rPr>
+          <w:rFonts w:hint="cs"/>
+          <w:rtl/>
+          <w:lang w:val="en-US"/>
+        </w:rPr>
+        <w:t xml:space="preserve"> ההסתרה</w:t>
+      </w:r>
+      <w:r>
+        <w:rPr>
+          <w:rFonts w:hint="cs"/>
+          <w:rtl/>
+          <w:lang w:val="en-US"/>
+        </w:rPr>
+        <w:t>, משמאל לימין בהתאמה:</w:t>
       </w:r>
     </w:p>
     <w:p>
@@ -732,18 +856,183 @@
         <w:bidi/>
         <w:spacing w:line="360" w:lineRule="auto"/>
         <w:ind w:left="60"/>
-        <w:rPr>
-          <w:rtl/>
-          <w:lang w:val="en-US"/>
-        </w:rPr>
-      </w:pPr>
-      <w:r>
-        <w:rPr>
-          <w:rFonts w:hint="cs"/>
-          <w:rtl/>
-          <w:lang w:val="en-US"/>
-        </w:rPr>
-        <w:t>המימוש נעזר ב-</w:t>
+        <w:jc w:val="center"/>
+        <w:rPr>
+          <w:lang w:val="en-US"/>
+        </w:rPr>
+      </w:pPr>
+      <w:r>
+        <w:rPr>
+          <w:noProof/>
+          <w:rtl/>
+          <w:lang w:val="he-IL"/>
+        </w:rPr>
+        <w:drawing>
+          <wp:inline distT="0" distB="0" distL="0" distR="0" wp14:anchorId="3278FDE5" wp14:editId="16056A56">
+            <wp:extent cx="972000" cy="972000"/>
+            <wp:effectExtent l="0" t="0" r="6350" b="6350"/>
+            <wp:docPr id="6" name="Picture 6"/>
+            <wp:cNvGraphicFramePr>
+              <a:graphicFrameLocks xmlns:a="http://schemas.openxmlformats.org/drawingml/2006/main" noChangeAspect="1"/>
+            </wp:cNvGraphicFramePr>
+            <a:graphic xmlns:a="http://schemas.openxmlformats.org/drawingml/2006/main">
+              <a:graphicData uri="http://schemas.openxmlformats.org/drawingml/2006/picture">
+                <pic:pic xmlns:pic="http://schemas.openxmlformats.org/drawingml/2006/picture">
+                  <pic:nvPicPr>
+                    <pic:cNvPr id="6" name="Picture 6"/>
+                    <pic:cNvPicPr/>
+                  </pic:nvPicPr>
+                  <pic:blipFill>
+                    <a:blip r:embed="rId5">
+                      <a:extLst>
+                        <a:ext uri="{28A0092B-C50C-407E-A947-70E740481C1C}">
+                          <a14:useLocalDpi xmlns:a14="http://schemas.microsoft.com/office/drawing/2010/main" val="0"/>
+                        </a:ext>
+                      </a:extLst>
+                    </a:blip>
+                    <a:stretch>
+                      <a:fillRect/>
+                    </a:stretch>
+                  </pic:blipFill>
+                  <pic:spPr>
+                    <a:xfrm>
+                      <a:off x="0" y="0"/>
+                      <a:ext cx="972000" cy="972000"/>
+                    </a:xfrm>
+                    <a:prstGeom prst="rect">
+                      <a:avLst/>
+                    </a:prstGeom>
+                  </pic:spPr>
+                </pic:pic>
+              </a:graphicData>
+            </a:graphic>
+          </wp:inline>
+        </w:drawing>
+      </w:r>
+      <w:r>
+        <w:rPr>
+          <w:noProof/>
+          <w:rtl/>
+          <w:lang w:val="he-IL"/>
+        </w:rPr>
+        <w:drawing>
+          <wp:inline distT="0" distB="0" distL="0" distR="0" wp14:anchorId="5149016A" wp14:editId="16D07F4B">
+            <wp:extent cx="972000" cy="972000"/>
+            <wp:effectExtent l="0" t="0" r="6350" b="6350"/>
+            <wp:docPr id="5" name="Picture 5"/>
+            <wp:cNvGraphicFramePr>
+              <a:graphicFrameLocks xmlns:a="http://schemas.openxmlformats.org/drawingml/2006/main" noChangeAspect="1"/>
+            </wp:cNvGraphicFramePr>
+            <a:graphic xmlns:a="http://schemas.openxmlformats.org/drawingml/2006/main">
+              <a:graphicData uri="http://schemas.openxmlformats.org/drawingml/2006/picture">
+                <pic:pic xmlns:pic="http://schemas.openxmlformats.org/drawingml/2006/picture">
+                  <pic:nvPicPr>
+                    <pic:cNvPr id="5" name="Picture 5"/>
+                    <pic:cNvPicPr/>
+                  </pic:nvPicPr>
+                  <pic:blipFill>
+                    <a:blip r:embed="rId6">
+                      <a:extLst>
+                        <a:ext uri="{28A0092B-C50C-407E-A947-70E740481C1C}">
+                          <a14:useLocalDpi xmlns:a14="http://schemas.microsoft.com/office/drawing/2010/main" val="0"/>
+                        </a:ext>
+                      </a:extLst>
+                    </a:blip>
+                    <a:stretch>
+                      <a:fillRect/>
+                    </a:stretch>
+                  </pic:blipFill>
+                  <pic:spPr>
+                    <a:xfrm>
+                      <a:off x="0" y="0"/>
+                      <a:ext cx="972000" cy="972000"/>
+                    </a:xfrm>
+                    <a:prstGeom prst="rect">
+                      <a:avLst/>
+                    </a:prstGeom>
+                  </pic:spPr>
+                </pic:pic>
+              </a:graphicData>
+            </a:graphic>
+          </wp:inline>
+        </w:drawing>
+      </w:r>
+    </w:p>
+    <w:p>
+      <w:pPr>
+        <w:bidi/>
+        <w:spacing w:line="360" w:lineRule="auto"/>
+        <w:ind w:left="60"/>
+        <w:rPr>
+          <w:rFonts w:hint="cs"/>
+          <w:rtl/>
+          <w:lang w:val="en-US"/>
+        </w:rPr>
+      </w:pPr>
+      <w:r>
+        <w:rPr>
+          <w:rFonts w:hint="cs"/>
+          <w:rtl/>
+          <w:lang w:val="en-US"/>
+        </w:rPr>
+        <w:t xml:space="preserve">קשה עד בלתי אפשרי להבחין בהבדל כלשהו בין התמונות </w:t>
+      </w:r>
+      <w:r>
+        <w:rPr>
+          <w:rtl/>
+          <w:lang w:val="en-US"/>
+        </w:rPr>
+        <w:t>–</w:t>
+      </w:r>
+      <w:r>
+        <w:rPr>
+          <w:rFonts w:hint="cs"/>
+          <w:rtl/>
+          <w:lang w:val="en-US"/>
+        </w:rPr>
+        <w:t xml:space="preserve"> על האחת, חלק ב׳ מוציא שגיאה, ובאחרת </w:t>
+      </w:r>
+      <w:r>
+        <w:rPr>
+          <w:rtl/>
+          <w:lang w:val="en-US"/>
+        </w:rPr>
+        <w:t>–</w:t>
+      </w:r>
+      <w:r>
+        <w:rPr>
+          <w:rFonts w:hint="cs"/>
+          <w:rtl/>
+          <w:lang w:val="en-US"/>
+        </w:rPr>
+        <w:t xml:space="preserve"> הוא מצליח לאתר את המסר ולהדפיסו באופן מדויק.</w:t>
+      </w:r>
+    </w:p>
+    <w:p>
+      <w:pPr>
+        <w:bidi/>
+        <w:spacing w:line="360" w:lineRule="auto"/>
+        <w:rPr>
+          <w:rtl/>
+          <w:lang w:val="en-US"/>
+        </w:rPr>
+      </w:pPr>
+      <w:r>
+        <w:rPr>
+          <w:rFonts w:hint="cs"/>
+          <w:rtl/>
+          <w:lang w:val="en-US"/>
+        </w:rPr>
+        <w:lastRenderedPageBreak/>
+        <w:t>המימוש נעזר ב</w:t>
+      </w:r>
+      <w:r>
+        <w:rPr>
+          <w:rFonts w:hint="cs"/>
+          <w:rtl/>
+          <w:lang w:val="en-US"/>
+        </w:rPr>
+        <w:t xml:space="preserve">פונקציות של </w:t>
       </w:r>
       <w:r>
         <w:rPr>
@@ -765,7 +1054,23 @@
           <w:rtl/>
           <w:lang w:val="en-US"/>
         </w:rPr>
-        <w:t xml:space="preserve"> כדי להאיץ כמה שיותר:</w:t>
+        <w:t xml:space="preserve"> כדי להאיץ כמה שיותר</w:t>
+      </w:r>
+      <w:r>
+        <w:rPr>
+          <w:rFonts w:hint="cs"/>
+          <w:rtl/>
+          <w:lang w:val="en-US"/>
+        </w:rPr>
+        <w:t xml:space="preserve"> את ההסתרה</w:t>
+      </w:r>
+      <w:r>
+        <w:rPr>
+          <w:rFonts w:hint="cs"/>
+          <w:rtl/>
+          <w:lang w:val="en-US"/>
+        </w:rPr>
+        <w:t>:</w:t>
       </w:r>
     </w:p>
     <w:p>
@@ -793,6 +1098,12 @@
         <w:rPr>
           <w:lang w:val="en-US"/>
         </w:rPr>
+        <w:t xml:space="preserve">NumPy </w:t>
+      </w:r>
+      <w:r>
+        <w:rPr>
+          <w:lang w:val="en-US"/>
+        </w:rPr>
         <w:t>Array</w:t>
       </w:r>
       <w:r>
@@ -895,26 +1206,11 @@
     <w:p>
       <w:pPr>
         <w:rPr>
-          <w:lang w:val="en-US"/>
-        </w:rPr>
-      </w:pPr>
-    </w:p>
-    <w:p>
-      <w:pPr>
-        <w:rPr>
           <w:u w:val="single"/>
           <w:rtl/>
           <w:lang w:val="en-US"/>
         </w:rPr>
       </w:pPr>
-      <w:r>
-        <w:rPr>
-          <w:u w:val="single"/>
-          <w:rtl/>
-          <w:lang w:val="en-US"/>
-        </w:rPr>
-        <w:br w:type="page"/>
-      </w:r>
     </w:p>
     <w:p>
       <w:pPr>
@@ -934,7 +1230,6 @@
           <w:rtl/>
           <w:lang w:val="en-US"/>
         </w:rPr>
-        <w:lastRenderedPageBreak/>
         <w:t xml:space="preserve">חלק ב׳ </w:t>
       </w:r>
       <w:r>
@@ -971,11 +1266,20 @@
           <w:rtl/>
           <w:lang w:val="en-US"/>
         </w:rPr>
-        <w:t xml:space="preserve">יש לשים לב כי חלק ב׳ נעזר בקובץ </w:t>
-      </w:r>
-      <w:r>
-        <w:rPr>
+        <w:t xml:space="preserve">יש לשים לב כי </w:t>
+      </w:r>
+      <w:r>
+        <w:rPr>
+          <w:rFonts w:hint="cs"/>
           <w:u w:val="single"/>
+          <w:rtl/>
+          <w:lang w:val="en-US"/>
+        </w:rPr>
+        <w:t xml:space="preserve">חלק ב׳ נעזר בקובץ </w:t>
+      </w:r>
+      <w:r>
+        <w:rPr>
+          <w:u w:val="single"/>
           <w:lang w:val="en-US"/>
         </w:rPr>
         <w:t>dictionary.txt</w:t>
@@ -986,7 +1290,31 @@
           <w:rtl/>
           <w:lang w:val="en-US"/>
         </w:rPr>
-        <w:t xml:space="preserve"> באותה תיקייה שבו הוא נמצא </w:t>
+        <w:t xml:space="preserve"> </w:t>
+      </w:r>
+      <w:r>
+        <w:rPr>
+          <w:rFonts w:hint="cs"/>
+          <w:rtl/>
+          <w:lang w:val="en-US"/>
+        </w:rPr>
+        <w:t xml:space="preserve">והוא נדרש להימצא </w:t>
+      </w:r>
+      <w:r>
+        <w:rPr>
+          <w:rFonts w:hint="cs"/>
+          <w:rtl/>
+          <w:lang w:val="en-US"/>
+        </w:rPr>
+        <w:t>באותה תיקייה שב</w:t>
+      </w:r>
+      <w:r>
+        <w:rPr>
+          <w:rFonts w:hint="cs"/>
+          <w:rtl/>
+          <w:lang w:val="en-US"/>
+        </w:rPr>
+        <w:t xml:space="preserve">ה הסקריפט מורץ </w:t>
       </w:r>
       <w:r>
         <w:rPr>
@@ -1086,7 +1414,21 @@
         <w:rPr>
           <w:lang w:val="en-US"/>
         </w:rPr>
-        <w:t>What would you do if you had one hour to solve this task? Brute force? Random search? Well I would choose...</w:t>
+        <w:t xml:space="preserve">What would you do if you had one hour to solve this task? Brute force? Random search? </w:t>
+      </w:r>
+      <w:proofErr w:type="gramStart"/>
+      <w:r>
+        <w:rPr>
+          <w:lang w:val="en-US"/>
+        </w:rPr>
+        <w:t>Well</w:t>
+      </w:r>
+      <w:proofErr w:type="gramEnd"/>
+      <w:r>
+        <w:rPr>
+          <w:lang w:val="en-US"/>
+        </w:rPr>
+        <w:t xml:space="preserve"> I would choose...</w:t>
       </w:r>
       <w:r>
         <w:rPr>
@@ -1177,7 +1519,21 @@
         <w:rPr>
           <w:lang w:val="en-US"/>
         </w:rPr>
-        <w:t>Hello, World! My Name is aviv and I am going to do something very simple today. I am going to write a long message and I hope my code will be able to find it quickly and safely.</w:t>
+        <w:t xml:space="preserve">Hello, World! My Name is </w:t>
+      </w:r>
+      <w:proofErr w:type="spellStart"/>
+      <w:r>
+        <w:rPr>
+          <w:lang w:val="en-US"/>
+        </w:rPr>
+        <w:t>aviv</w:t>
+      </w:r>
+      <w:proofErr w:type="spellEnd"/>
+      <w:r>
+        <w:rPr>
+          <w:lang w:val="en-US"/>
+        </w:rPr>
+        <w:t xml:space="preserve"> and I am going to do something very simple today. I am going to write a long message and I hope my code will be able to find it quickly and safely.</w:t>
       </w:r>
       <w:r>
         <w:rPr>
@@ -1231,14 +1587,28 @@
       </w:r>
       <w:r>
         <w:rPr>
-          <w:rFonts w:hint="cs"/>
-          <w:rtl/>
           <w:lang w:val="en-US"/>
         </w:rPr>
         <w:t xml:space="preserve"> </w:t>
       </w:r>
       <w:r>
         <w:rPr>
+          <w:rFonts w:hint="cs"/>
+          <w:rtl/>
+          <w:lang w:val="en-US"/>
+        </w:rPr>
+        <w:t>, שמוזכר לעיל כמובן</w:t>
+      </w:r>
+      <w:r>
+        <w:rPr>
+          <w:rFonts w:hint="cs"/>
+          <w:rtl/>
+          <w:lang w:val="en-US"/>
+        </w:rPr>
+        <w:t xml:space="preserve"> </w:t>
+      </w:r>
+      <w:r>
+        <w:rPr>
           <w:rtl/>
           <w:lang w:val="en-US"/>
         </w:rPr>
@@ -1312,22 +1682,28 @@
           <w:rtl/>
           <w:lang w:val="en-US"/>
         </w:rPr>
-        <w:t xml:space="preserve"> ואכן לא נמצא.</w:t>
+        <w:t xml:space="preserve"> ואכן </w:t>
+      </w:r>
+      <w:r>
+        <w:rPr>
+          <w:rtl/>
+          <w:lang w:val="en-US"/>
+        </w:rPr>
+        <w:t>–</w:t>
+      </w:r>
+      <w:r>
+        <w:rPr>
+          <w:rFonts w:hint="cs"/>
+          <w:rtl/>
+          <w:lang w:val="en-US"/>
+        </w:rPr>
+        <w:t xml:space="preserve"> התוכנה לא מצאה כזה עם הפרמטרים המוגדרים לה.</w:t>
       </w:r>
     </w:p>
     <w:p>
       <w:pPr>
-        <w:bidi/>
         <w:spacing w:line="360" w:lineRule="auto"/>
-        <w:rPr>
-          <w:rtl/>
-          <w:lang w:val="en-US"/>
-        </w:rPr>
-      </w:pPr>
-    </w:p>
-    <w:p>
-      <w:pPr>
-        <w:spacing w:line="360" w:lineRule="auto"/>
+        <w:jc w:val="center"/>
         <w:rPr>
           <w:lang w:val="en-US"/>
         </w:rPr>
@@ -1338,10 +1714,10 @@
           <w:lang w:val="en-US"/>
         </w:rPr>
         <w:drawing>
-          <wp:inline distT="0" distB="0" distL="0" distR="0" wp14:anchorId="6A382582" wp14:editId="274CD9C3">
+          <wp:inline distT="0" distB="0" distL="0" distR="0" wp14:anchorId="3E204B40" wp14:editId="70621E1A">
             <wp:extent cx="900000" cy="900000"/>
             <wp:effectExtent l="0" t="0" r="1905" b="1905"/>
-            <wp:docPr id="1" name="Picture 1"/>
+            <wp:docPr id="7" name="Picture 7"/>
             <wp:cNvGraphicFramePr>
               <a:graphicFrameLocks xmlns:a="http://schemas.openxmlformats.org/drawingml/2006/main" noChangeAspect="1"/>
             </wp:cNvGraphicFramePr>
@@ -1349,7 +1725,7 @@
               <a:graphicData uri="http://schemas.openxmlformats.org/drawingml/2006/picture">
                 <pic:pic xmlns:pic="http://schemas.openxmlformats.org/drawingml/2006/picture">
                   <pic:nvPicPr>
-                    <pic:cNvPr id="1" name="Picture 1"/>
+                    <pic:cNvPr id="7" name="Picture 7"/>
                     <pic:cNvPicPr/>
                   </pic:nvPicPr>
                   <pic:blipFill>
@@ -1400,7 +1776,7 @@
                     <pic:cNvPicPr/>
                   </pic:nvPicPr>
                   <pic:blipFill>
-                    <a:blip r:embed="rId6" cstate="print">
+                    <a:blip r:embed="rId7" cstate="print">
                       <a:extLst>
                         <a:ext uri="{28A0092B-C50C-407E-A947-70E740481C1C}">
                           <a14:useLocalDpi xmlns:a14="http://schemas.microsoft.com/office/drawing/2010/main" val="0"/>
@@ -1447,7 +1823,7 @@
                     <pic:cNvPicPr/>
                   </pic:nvPicPr>
                   <pic:blipFill>
-                    <a:blip r:embed="rId7" cstate="print">
+                    <a:blip r:embed="rId8" cstate="print">
                       <a:extLst>
                         <a:ext uri="{28A0092B-C50C-407E-A947-70E740481C1C}">
                           <a14:useLocalDpi xmlns:a14="http://schemas.microsoft.com/office/drawing/2010/main" val="0"/>
@@ -1495,7 +1871,7 @@
                     <pic:cNvPicPr/>
                   </pic:nvPicPr>
                   <pic:blipFill>
-                    <a:blip r:embed="rId8" cstate="print">
+                    <a:blip r:embed="rId9" cstate="print">
                       <a:extLst>
                         <a:ext uri="{28A0092B-C50C-407E-A947-70E740481C1C}">
                           <a14:useLocalDpi xmlns:a14="http://schemas.microsoft.com/office/drawing/2010/main" val="0"/>
@@ -1537,37 +1913,47 @@
           <w:rtl/>
           <w:lang w:val="en-US"/>
         </w:rPr>
-        <w:t xml:space="preserve">ראשית, ברור שצריך להתחיל את חילוץ התווים מתוך התמונה בכל אחד מ-8 הפיקסלים הראשונים </w:t>
-      </w:r>
-      <w:r>
-        <w:rPr>
-          <w:rtl/>
-          <w:lang w:val="en-US"/>
-        </w:rPr>
-        <w:t>–</w:t>
-      </w:r>
-      <w:r>
-        <w:rPr>
-          <w:rFonts w:hint="cs"/>
-          <w:rtl/>
-          <w:lang w:val="en-US"/>
-        </w:rPr>
-        <w:t xml:space="preserve"> שהרי כל תו הינו בית, שמכיל 8 סיביות, ואנו פורשים סיבית על כל פיקסל </w:t>
-      </w:r>
-      <w:r>
-        <w:rPr>
-          <w:rtl/>
-          <w:lang w:val="en-US"/>
-        </w:rPr>
-        <w:t>–</w:t>
-      </w:r>
-      <w:r>
-        <w:rPr>
-          <w:rFonts w:hint="cs"/>
-          <w:rtl/>
-          <w:lang w:val="en-US"/>
-        </w:rPr>
-        <w:t xml:space="preserve"> מהפיקסל ה-9 והלאה נחזור על עצמנו כמובן.</w:t>
+        <w:t>הקוד מתועד</w:t>
+      </w:r>
+      <w:r>
+        <w:rPr>
+          <w:rFonts w:hint="cs"/>
+          <w:rtl/>
+          <w:lang w:val="en-US"/>
+        </w:rPr>
+        <w:t xml:space="preserve"> היטב</w:t>
+      </w:r>
+      <w:r>
+        <w:rPr>
+          <w:rFonts w:hint="cs"/>
+          <w:rtl/>
+          <w:lang w:val="en-US"/>
+        </w:rPr>
+        <w:t xml:space="preserve">, </w:t>
+      </w:r>
+      <w:r>
+        <w:rPr>
+          <w:rFonts w:hint="cs"/>
+          <w:rtl/>
+          <w:lang w:val="en-US"/>
+        </w:rPr>
+        <w:t>ולמרות זאת,</w:t>
+      </w:r>
+      <w:r>
+        <w:rPr>
+          <w:rFonts w:hint="cs"/>
+          <w:rtl/>
+          <w:lang w:val="en-US"/>
+        </w:rPr>
+        <w:t xml:space="preserve"> מספר הערות לגבי המימוש, ופירוט אודות אופן חיפוש המחרוזת</w:t>
+      </w:r>
+      <w:r>
+        <w:rPr>
+          <w:rFonts w:hint="cs"/>
+          <w:rtl/>
+          <w:lang w:val="en-US"/>
+        </w:rPr>
+        <w:t>:</w:t>
       </w:r>
     </w:p>
     <w:p>
@@ -1579,6 +1965,52 @@
           <w:lang w:val="en-US"/>
         </w:rPr>
       </w:pPr>
+      <w:r>
+        <w:rPr>
+          <w:rFonts w:hint="cs"/>
+          <w:rtl/>
+          <w:lang w:val="en-US"/>
+        </w:rPr>
+        <w:t xml:space="preserve">ברור שצריך להתחיל את חילוץ התווים מתוך התמונה בכל אחד מ-8 הפיקסלים הראשונים </w:t>
+      </w:r>
+      <w:r>
+        <w:rPr>
+          <w:rtl/>
+          <w:lang w:val="en-US"/>
+        </w:rPr>
+        <w:t>–</w:t>
+      </w:r>
+      <w:r>
+        <w:rPr>
+          <w:rFonts w:hint="cs"/>
+          <w:rtl/>
+          <w:lang w:val="en-US"/>
+        </w:rPr>
+        <w:t xml:space="preserve"> שהרי כל תו הינו בית, שמכיל 8 סיביות, ואנו פורשים סיבית על כל פיקסל </w:t>
+      </w:r>
+      <w:r>
+        <w:rPr>
+          <w:rtl/>
+          <w:lang w:val="en-US"/>
+        </w:rPr>
+        <w:t>–</w:t>
+      </w:r>
+      <w:r>
+        <w:rPr>
+          <w:rFonts w:hint="cs"/>
+          <w:rtl/>
+          <w:lang w:val="en-US"/>
+        </w:rPr>
+        <w:t xml:space="preserve"> מהפיקסל ה-9 והלאה נחזור על עצמנו כמובן.</w:t>
+      </w:r>
+      <w:r>
+        <w:rPr>
+          <w:rFonts w:hint="cs"/>
+          <w:rtl/>
+          <w:lang w:val="en-US"/>
+        </w:rPr>
+        <w:t xml:space="preserve"> </w:t>
+      </w:r>
       <w:r>
         <w:rPr>
           <w:rFonts w:hint="cs"/>
@@ -1607,14 +2039,17 @@
           <w:rtl/>
           <w:lang w:val="en-US"/>
         </w:rPr>
+        <w:lastRenderedPageBreak/>
         <w:t xml:space="preserve">הפונקציה </w:t>
       </w:r>
+      <w:proofErr w:type="spellStart"/>
       <w:r>
         <w:rPr>
           <w:lang w:val="en-US"/>
         </w:rPr>
         <w:t>decode_string</w:t>
       </w:r>
+      <w:proofErr w:type="spellEnd"/>
       <w:r>
         <w:rPr>
           <w:rFonts w:hint="cs"/>
@@ -1724,6 +2159,80 @@
           <w:lang w:val="en-US"/>
         </w:rPr>
         <w:t xml:space="preserve"> ומתקבלת מחרוזת.</w:t>
+      </w:r>
+      <w:r>
+        <w:rPr>
+          <w:rFonts w:hint="cs"/>
+          <w:rtl/>
+          <w:lang w:val="en-US"/>
+        </w:rPr>
+        <w:t xml:space="preserve"> ביצוע הפעולה מראש ובעזרת </w:t>
+      </w:r>
+      <w:r>
+        <w:rPr>
+          <w:lang w:val="en-US"/>
+        </w:rPr>
+        <w:t>NumPy</w:t>
+      </w:r>
+      <w:r>
+        <w:rPr>
+          <w:rFonts w:hint="cs"/>
+          <w:rtl/>
+          <w:lang w:val="en-US"/>
+        </w:rPr>
+        <w:t xml:space="preserve"> ולא </w:t>
+      </w:r>
+      <w:r>
+        <w:rPr>
+          <w:lang w:val="en-US"/>
+        </w:rPr>
+        <w:t>Online</w:t>
+      </w:r>
+      <w:r>
+        <w:rPr>
+          <w:rFonts w:hint="cs"/>
+          <w:rtl/>
+          <w:lang w:val="en-US"/>
+        </w:rPr>
+        <w:t xml:space="preserve"> תוך חיפוש המחרוזת </w:t>
+      </w:r>
+      <w:r>
+        <w:rPr>
+          <w:rtl/>
+          <w:lang w:val="en-US"/>
+        </w:rPr>
+        <w:t>–</w:t>
+      </w:r>
+      <w:r>
+        <w:rPr>
+          <w:rFonts w:hint="cs"/>
+          <w:rtl/>
+          <w:lang w:val="en-US"/>
+        </w:rPr>
+        <w:t xml:space="preserve"> קריטי לביצועים</w:t>
+      </w:r>
+      <w:r>
+        <w:rPr>
+          <w:rFonts w:hint="cs"/>
+          <w:rtl/>
+          <w:lang w:val="en-US"/>
+        </w:rPr>
+        <w:t xml:space="preserve"> </w:t>
+      </w:r>
+      <w:r>
+        <w:rPr>
+          <w:rtl/>
+          <w:lang w:val="en-US"/>
+        </w:rPr>
+        <w:t>–</w:t>
+      </w:r>
+      <w:r>
+        <w:rPr>
+          <w:rFonts w:hint="cs"/>
+          <w:rtl/>
+          <w:lang w:val="en-US"/>
+        </w:rPr>
+        <w:t xml:space="preserve"> ומפשט את התוכנית בצורה משמעותית.</w:t>
       </w:r>
     </w:p>
     <w:p>
@@ -1747,12 +2256,14 @@
         </w:rPr>
         <w:t xml:space="preserve">הפונקציה </w:t>
       </w:r>
+      <w:proofErr w:type="spellStart"/>
       <w:r>
         <w:rPr>
           <w:lang w:val="en-US"/>
         </w:rPr>
         <w:t>find_message</w:t>
       </w:r>
+      <w:proofErr w:type="spellEnd"/>
       <w:r>
         <w:rPr>
           <w:rFonts w:hint="cs"/>
@@ -1776,12 +2287,14 @@
         </w:rPr>
         <w:t xml:space="preserve"> היא מחפשת הודעה עבור המחרוזות שהופקו ע״י </w:t>
       </w:r>
+      <w:proofErr w:type="spellStart"/>
       <w:r>
         <w:rPr>
           <w:lang w:val="en-US"/>
         </w:rPr>
         <w:t>decode_string</w:t>
       </w:r>
+      <w:proofErr w:type="spellEnd"/>
       <w:r>
         <w:rPr>
           <w:rFonts w:hint="cs"/>
@@ -1796,23 +2309,16 @@
           <w:rtl/>
           <w:lang w:val="en-US"/>
         </w:rPr>
-        <w:t xml:space="preserve"> היא נעזרת בפונקציה רקורסיבית </w:t>
-      </w:r>
-      <w:r>
-        <w:rPr>
-          <w:rFonts w:hint="cs"/>
-          <w:rtl/>
-          <w:lang w:val="en-US"/>
-        </w:rPr>
-        <w:lastRenderedPageBreak/>
-        <w:t xml:space="preserve">פשוטה, </w:t>
-      </w:r>
+        <w:t xml:space="preserve"> היא נעזרת בפונקציה רקורסיבית פשוטה, </w:t>
+      </w:r>
+      <w:proofErr w:type="spellStart"/>
       <w:r>
         <w:rPr>
           <w:lang w:val="en-US"/>
         </w:rPr>
         <w:t>decode_string_recursive</w:t>
       </w:r>
+      <w:proofErr w:type="spellEnd"/>
       <w:r>
         <w:rPr>
           <w:rFonts w:hint="cs"/>
@@ -1827,7 +2333,25 @@
           <w:rtl/>
           <w:lang w:val="en-US"/>
         </w:rPr>
-        <w:t xml:space="preserve"> הפונקציה הרקורסיבית מסננת את הקלטים כדי לפעול מהר יותר:</w:t>
+        <w:t xml:space="preserve"> הפונקציה הרקורסיבית מסננת את </w:t>
+      </w:r>
+      <w:proofErr w:type="spellStart"/>
+      <w:r>
+        <w:rPr>
+          <w:rFonts w:hint="cs"/>
+          <w:rtl/>
+          <w:lang w:val="en-US"/>
+        </w:rPr>
+        <w:t>הקלטים</w:t>
+      </w:r>
+      <w:proofErr w:type="spellEnd"/>
+      <w:r>
+        <w:rPr>
+          <w:rFonts w:hint="cs"/>
+          <w:rtl/>
+          <w:lang w:val="en-US"/>
+        </w:rPr>
+        <w:t xml:space="preserve"> כדי לפעול מהר יותר:</w:t>
       </w:r>
     </w:p>
     <w:p>
@@ -1893,7 +2417,46 @@
           <w:rtl/>
           <w:lang w:val="en-US"/>
         </w:rPr>
-        <w:t>בודקת שבין מילים מפרידים רווחים.</w:t>
+        <w:t xml:space="preserve">בודקת שבין מילים </w:t>
+      </w:r>
+      <w:r>
+        <w:rPr>
+          <w:rFonts w:hint="cs"/>
+          <w:rtl/>
+          <w:lang w:val="en-US"/>
+        </w:rPr>
+        <w:t xml:space="preserve">שונות, תמיד </w:t>
+      </w:r>
+      <w:r>
+        <w:rPr>
+          <w:rFonts w:hint="cs"/>
+          <w:rtl/>
+          <w:lang w:val="en-US"/>
+        </w:rPr>
+        <w:t>מפרידים רווחים</w:t>
+      </w:r>
+      <w:r>
+        <w:rPr>
+          <w:rFonts w:hint="cs"/>
+          <w:rtl/>
+          <w:lang w:val="en-US"/>
+        </w:rPr>
+        <w:t xml:space="preserve"> (כאשר עוברים לקרוא את ההמשך במחרוזת שונה </w:t>
+      </w:r>
+      <w:r>
+        <w:rPr>
+          <w:rtl/>
+          <w:lang w:val="en-US"/>
+        </w:rPr>
+        <w:t>–</w:t>
+      </w:r>
+      <w:r>
+        <w:rPr>
+          <w:rFonts w:hint="cs"/>
+          <w:rtl/>
+          <w:lang w:val="en-US"/>
+        </w:rPr>
+        <w:t xml:space="preserve"> בהכרח קוראים מילה אחרת, וזה התנאי הנבדק).</w:t>
       </w:r>
     </w:p>
     <w:p>
@@ -1911,7 +2474,15 @@
           <w:rtl/>
           <w:lang w:val="en-US"/>
         </w:rPr>
-        <w:t xml:space="preserve">ולפני שהיא מחזירה תשובה סופית (תנאי עצירה נוסף) </w:t>
+        <w:t>ל</w:t>
+      </w:r>
+      <w:r>
+        <w:rPr>
+          <w:rFonts w:hint="cs"/>
+          <w:rtl/>
+          <w:lang w:val="en-US"/>
+        </w:rPr>
+        <w:t xml:space="preserve">פני שהיא מחזירה תשובה סופית (תנאי עצירה נוסף) </w:t>
       </w:r>
       <w:r>
         <w:rPr>
@@ -1928,12 +2499,14 @@
         </w:rPr>
         <w:t xml:space="preserve"> היא בודקת בעזרת הפונקציה </w:t>
       </w:r>
+      <w:proofErr w:type="spellStart"/>
       <w:r>
         <w:rPr>
           <w:lang w:val="en-US"/>
         </w:rPr>
         <w:t>is_message_valid</w:t>
       </w:r>
+      <w:proofErr w:type="spellEnd"/>
       <w:r>
         <w:rPr>
           <w:rFonts w:hint="cs"/>
@@ -1949,6 +2522,14 @@
           <w:lang w:val="en-US"/>
         </w:rPr>
         <w:t>.</w:t>
+      </w:r>
+      <w:r>
+        <w:rPr>
+          <w:rFonts w:hint="cs"/>
+          <w:rtl/>
+          <w:lang w:val="en-US"/>
+        </w:rPr>
+        <w:t xml:space="preserve"> שאר התנאים, כאמור, נבדקים בתוך הפונקציה הרקורסיבית עצמה.</w:t>
       </w:r>
     </w:p>
     <w:p>
@@ -1998,8 +2579,7 @@
         <w:spacing w:line="360" w:lineRule="auto"/>
         <w:ind w:left="720"/>
         <w:rPr>
-          <w:rFonts w:hint="cs"/>
-          <w:rtl/>
+          <w:lang w:val="en-US"/>
         </w:rPr>
       </w:pPr>
       <w:r>
@@ -2032,7 +2612,41 @@
           <w:rtl/>
           <w:lang w:val="en-US"/>
         </w:rPr>
-        <w:t xml:space="preserve"> כי פנייה למחרוזת באינדקס שמועבר בקריאה הרקורסיבית מהיר בהרבה משינוי המחרוזות </w:t>
+        <w:t xml:space="preserve"> כי </w:t>
+      </w:r>
+      <w:r>
+        <w:rPr>
+          <w:rFonts w:hint="cs"/>
+          <w:u w:val="single"/>
+          <w:rtl/>
+          <w:lang w:val="en-US"/>
+        </w:rPr>
+        <w:t>פנייה למחרוזת באינדקס</w:t>
+      </w:r>
+      <w:r>
+        <w:rPr>
+          <w:rFonts w:hint="cs"/>
+          <w:rtl/>
+          <w:lang w:val="en-US"/>
+        </w:rPr>
+        <w:t xml:space="preserve"> שמועבר בקריאה </w:t>
+      </w:r>
+      <w:r>
+        <w:rPr>
+          <w:rFonts w:hint="cs"/>
+          <w:u w:val="single"/>
+          <w:rtl/>
+          <w:lang w:val="en-US"/>
+        </w:rPr>
+        <w:t>הרקורסיבית מהיר בהרבה משינוי המחרוזות</w:t>
+      </w:r>
+      <w:r>
+        <w:rPr>
+          <w:rFonts w:hint="cs"/>
+          <w:rtl/>
+          <w:lang w:val="en-US"/>
+        </w:rPr>
+        <w:t xml:space="preserve"> </w:t>
       </w:r>
       <w:r>
         <w:rPr>
@@ -2047,16 +2661,118 @@
           <w:rtl/>
           <w:lang w:val="en-US"/>
         </w:rPr>
-        <w:t xml:space="preserve"> ועל כן בחרתי בדרך זו, שהרי המחרוזות עלולות להיות ארוכות וזמן הריצה ארוך</w:t>
-      </w:r>
-      <w:r>
-        <w:rPr>
-          <w:rFonts w:hint="cs"/>
-          <w:rtl/>
-          <w:lang w:val="en-US"/>
-        </w:rPr>
-        <w:t xml:space="preserve"> עקב כך.</w:t>
-      </w:r>
+        <w:t xml:space="preserve"> </w:t>
+      </w:r>
+      <w:r>
+        <w:rPr>
+          <w:rFonts w:hint="cs"/>
+          <w:rtl/>
+          <w:lang w:val="en-US"/>
+        </w:rPr>
+        <w:t xml:space="preserve">בגלל העתקות שכמובן מתבצעות בכל שינוי מחרוזת. שינוי המחרוזת בכל קריאה מאט את התוכנית </w:t>
+      </w:r>
+      <w:r>
+        <w:rPr>
+          <w:rFonts w:hint="cs"/>
+          <w:u w:val="single"/>
+          <w:rtl/>
+          <w:lang w:val="en-US"/>
+        </w:rPr>
+        <w:t>עד פי 30</w:t>
+      </w:r>
+      <w:r>
+        <w:rPr>
+          <w:rFonts w:hint="cs"/>
+          <w:rtl/>
+          <w:lang w:val="en-US"/>
+        </w:rPr>
+        <w:t xml:space="preserve"> </w:t>
+      </w:r>
+      <w:r>
+        <w:rPr>
+          <w:rtl/>
+          <w:lang w:val="en-US"/>
+        </w:rPr>
+        <w:t>–</w:t>
+      </w:r>
+      <w:r>
+        <w:rPr>
+          <w:rFonts w:hint="cs"/>
+          <w:rtl/>
+          <w:lang w:val="en-US"/>
+        </w:rPr>
+        <w:t xml:space="preserve"> ולכן העברתי ברקורסיה אינדקס נוכחי.</w:t>
+      </w:r>
+    </w:p>
+    <w:p>
+      <w:pPr>
+        <w:bidi/>
+        <w:spacing w:line="360" w:lineRule="auto"/>
+        <w:ind w:left="720"/>
+        <w:rPr>
+          <w:rtl/>
+          <w:lang w:val="en-US"/>
+        </w:rPr>
+      </w:pPr>
+      <w:r>
+        <w:rPr>
+          <w:rFonts w:hint="cs"/>
+          <w:rtl/>
+          <w:lang w:val="en-US"/>
+        </w:rPr>
+        <w:t xml:space="preserve">רוב </w:t>
+      </w:r>
+      <w:r>
+        <w:rPr>
+          <w:rFonts w:hint="cs"/>
+          <w:rtl/>
+          <w:lang w:val="en-US"/>
+        </w:rPr>
+        <w:t xml:space="preserve">הפרמטרים ניתנים לשינוי בקבועים בראש התוכנית </w:t>
+      </w:r>
+      <w:r>
+        <w:rPr>
+          <w:rtl/>
+          <w:lang w:val="en-US"/>
+        </w:rPr>
+        <w:t>–</w:t>
+      </w:r>
+      <w:r>
+        <w:rPr>
+          <w:rFonts w:hint="cs"/>
+          <w:rtl/>
+          <w:lang w:val="en-US"/>
+        </w:rPr>
+        <w:t xml:space="preserve"> החל </w:t>
+      </w:r>
+      <w:r>
+        <w:rPr>
+          <w:rFonts w:hint="cs"/>
+          <w:rtl/>
+          <w:lang w:val="en-US"/>
+        </w:rPr>
+        <w:t>ה</w:t>
+      </w:r>
+      <w:r>
+        <w:rPr>
+          <w:rFonts w:hint="cs"/>
+          <w:rtl/>
+          <w:lang w:val="en-US"/>
+        </w:rPr>
+        <w:t>תווים שיכולים להכיל מילה מתוך המילון, תו מפריד בין המילים (רווח), וכלה בתווים נוספים שיכולים להופיע בין מילים.</w:t>
+      </w:r>
+    </w:p>
+    <w:p>
+      <w:pPr>
+        <w:bidi/>
+        <w:spacing w:line="360" w:lineRule="auto"/>
+        <w:ind w:left="720"/>
+        <w:rPr>
+          <w:rFonts w:hint="cs"/>
+          <w:rtl/>
+          <w:lang w:val="en-US"/>
+        </w:rPr>
+      </w:pPr>
     </w:p>
     <w:sectPr>
       <w:pgSz w:w="12240" w:h="15840"/>
@@ -3290,6 +4006,25 @@
       <w:contextualSpacing/>
     </w:pPr>
   </w:style>
+  <w:style w:type="paragraph" w:styleId="Caption">
+    <w:name w:val="caption"/>
+    <w:basedOn w:val="Normal"/>
+    <w:next w:val="Normal"/>
+    <w:uiPriority w:val="35"/>
+    <w:unhideWhenUsed/>
+    <w:qFormat/>
+    <w:rsid w:val="00014D53"/>
+    <w:pPr>
+      <w:spacing w:after="200"/>
+    </w:pPr>
+    <w:rPr>
+      <w:i/>
+      <w:iCs/>
+      <w:color w:val="44546A" w:themeColor="text2"/>
+      <w:sz w:val="18"/>
+      <w:szCs w:val="18"/>
+    </w:rPr>
+  </w:style>
 </w:styles>
 </file>
 

</xml_diff>